<commit_message>
Update Modified Element Template
Updated to include Usage Notes
</commit_message>
<xml_diff>
--- a/doc/CEDS OSC Proposed Modified Element Template.docx
+++ b/doc/CEDS OSC Proposed Modified Element Template.docx
@@ -65,25 +65,53 @@
       </w:r>
     </w:p>
     <w:p>
-      <w:r>
+      <w:pPr>
         <w:rPr>
           <w:b/>
           <w:bCs/>
         </w:rPr>
-        <w:t xml:space="preserve">Use Case Issue Repository (e.g. CEDS-Elements, CEDS-IDS, CEDS-DW): </w:t>
-      </w:r>
-      <w:r>
-        <w:t>CEDS-Elements</w:t>
-      </w:r>
-      <w:r>
-        <w:br/>
-      </w:r>
+      </w:pPr>
       <w:r>
         <w:rPr>
           <w:b/>
           <w:bCs/>
         </w:rPr>
-        <w:t xml:space="preserve">Use Issue Number: </w:t>
+        <w:t xml:space="preserve">Use Case Issue Repository (e.g. CEDS-Elements, CEDS-IDS, CEDS-DW): </w:t>
+      </w:r>
+      <w:r>
+        <w:t>CEDS-Elements</w:t>
+      </w:r>
+      <w:r>
+        <w:br/>
+      </w:r>
+      <w:r>
+        <w:rPr>
+          <w:b/>
+          <w:bCs/>
+        </w:rPr>
+        <w:t xml:space="preserve">Use </w:t>
+      </w:r>
+      <w:r>
+        <w:rPr>
+          <w:b/>
+          <w:bCs/>
+        </w:rPr>
+        <w:t xml:space="preserve">Case </w:t>
+      </w:r>
+      <w:r>
+        <w:rPr>
+          <w:b/>
+          <w:bCs/>
+        </w:rPr>
+        <w:t xml:space="preserve">Issue Number: </w:t>
+      </w:r>
+      <w:r>
+        <w:rPr>
+          <w:b/>
+          <w:bCs/>
+        </w:rPr>
+        <w:br/>
+        <w:t xml:space="preserve">Use Case Issue Title: </w:t>
       </w:r>
     </w:p>
     <w:p>
@@ -161,6 +189,15 @@
       </w:r>
       <w:r>
         <w:br/>
+        <w:t>Proposed Element Usage Note:</w:t>
+      </w:r>
+      <w:r>
+        <w:t xml:space="preserve"> NA</w:t>
+      </w:r>
+      <w:bookmarkStart w:id="0" w:name="_GoBack"/>
+      <w:bookmarkEnd w:id="0"/>
+      <w:r>
+        <w:br/>
         <w:t>Proposed Element Location(s) within the Domain Entity Schema: NA</w:t>
       </w:r>
       <w:r>
@@ -207,7 +244,49 @@
           <w:i/>
           <w:iCs/>
         </w:rPr>
-        <w:t>, or “Deprecate” (proposing to remove this option entirely).</w:t>
+        <w:t>, or “</w:t>
+      </w:r>
+      <w:r>
+        <w:rPr>
+          <w:i/>
+          <w:iCs/>
+        </w:rPr>
+        <w:t>End Date</w:t>
+      </w:r>
+      <w:r>
+        <w:rPr>
+          <w:i/>
+          <w:iCs/>
+        </w:rPr>
+        <w:t xml:space="preserve">” (proposing to </w:t>
+      </w:r>
+      <w:r>
+        <w:rPr>
+          <w:i/>
+          <w:iCs/>
+        </w:rPr>
+        <w:t>end date</w:t>
+      </w:r>
+      <w:r>
+        <w:rPr>
+          <w:i/>
+          <w:iCs/>
+        </w:rPr>
+        <w:t xml:space="preserve"> this optio</w:t>
+      </w:r>
+      <w:r>
+        <w:rPr>
+          <w:i/>
+          <w:iCs/>
+        </w:rPr>
+        <w:t>n</w:t>
+      </w:r>
+      <w:r>
+        <w:rPr>
+          <w:i/>
+          <w:iCs/>
+        </w:rPr>
+        <w:t>).</w:t>
       </w:r>
     </w:p>
     <w:tbl>
@@ -217,10 +296,10 @@
         <w:tblLook w:val="04A0" w:firstRow="1" w:lastRow="0" w:firstColumn="1" w:lastColumn="0" w:noHBand="0" w:noVBand="1"/>
       </w:tblPr>
       <w:tblGrid>
-        <w:gridCol w:w="1145"/>
-        <w:gridCol w:w="1957"/>
-        <w:gridCol w:w="3532"/>
-        <w:gridCol w:w="2716"/>
+        <w:gridCol w:w="985"/>
+        <w:gridCol w:w="1980"/>
+        <w:gridCol w:w="3609"/>
+        <w:gridCol w:w="2776"/>
       </w:tblGrid>
       <w:tr>
         <w:tc>
@@ -375,7 +454,7 @@
           </w:tcPr>
           <w:p>
             <w:r>
-              <w:t>Deprecate</w:t>
+              <w:t>End Date</w:t>
             </w:r>
           </w:p>
         </w:tc>
@@ -459,7 +538,8 @@
         <w:t>Element Technical Name:</w:t>
       </w:r>
       <w:r>
-        <w:t xml:space="preserve"> </w:t>
+        <w:br/>
+        <w:t>Current Element Usage Note:</w:t>
       </w:r>
       <w:r>
         <w:br/>
@@ -484,6 +564,7 @@
           <w:i/>
           <w:iCs/>
         </w:rPr>
+        <w:lastRenderedPageBreak/>
         <w:t xml:space="preserve">Current </w:t>
       </w:r>
       <w:r>
@@ -636,8 +717,6 @@
         </w:rPr>
         <w:t>This section contains information related to how the decision was made for the element name, definition, and options sets. It will contain any relevant notes from the working group and links to websites and/or other standards organizations for context.</w:t>
       </w:r>
-      <w:bookmarkStart w:id="0" w:name="_GoBack"/>
-      <w:bookmarkEnd w:id="0"/>
     </w:p>
     <w:p>
       <w:pPr>
@@ -741,7 +820,7 @@
       </w:pPr>
     </w:pPrDefault>
   </w:docDefaults>
-  <w:latentStyles w:defLockedState="0" w:defUIPriority="99" w:defSemiHidden="0" w:defUnhideWhenUsed="0" w:defQFormat="0" w:count="377">
+  <w:latentStyles w:defLockedState="0" w:defUIPriority="99" w:defSemiHidden="0" w:defUnhideWhenUsed="0" w:defQFormat="0" w:count="376">
     <w:lsdException w:name="Normal" w:uiPriority="0" w:qFormat="1"/>
     <w:lsdException w:name="heading 1" w:uiPriority="9" w:qFormat="1"/>
     <w:lsdException w:name="heading 2" w:semiHidden="1" w:uiPriority="9" w:unhideWhenUsed="1" w:qFormat="1"/>
@@ -1118,7 +1197,6 @@
     <w:lsdException w:name="Hashtag" w:semiHidden="1" w:unhideWhenUsed="1"/>
     <w:lsdException w:name="Unresolved Mention" w:semiHidden="1" w:unhideWhenUsed="1"/>
     <w:lsdException w:name="Smart Link" w:semiHidden="1" w:unhideWhenUsed="1"/>
-    <w:lsdException w:name="Smart Link Error" w:semiHidden="1" w:unhideWhenUsed="1"/>
   </w:latentStyles>
   <w:style w:type="paragraph" w:default="1" w:styleId="Normal">
     <w:name w:val="Normal"/>
@@ -1604,18 +1682,18 @@
 </file>
 
 <file path=customXml/item1.xml><?xml version="1.0" encoding="utf-8"?>
+<p:properties xmlns:p="http://schemas.microsoft.com/office/2006/metadata/properties" xmlns:xsi="http://www.w3.org/2001/XMLSchema-instance" xmlns:pc="http://schemas.microsoft.com/office/infopath/2007/PartnerControls">
+  <documentManagement/>
+</p:properties>
+</file>
+
+<file path=customXml/item2.xml><?xml version="1.0" encoding="utf-8"?>
 <?mso-contentType ?>
 <FormTemplates xmlns="http://schemas.microsoft.com/sharepoint/v3/contenttype/forms">
   <Display>DocumentLibraryForm</Display>
   <Edit>DocumentLibraryForm</Edit>
   <New>DocumentLibraryForm</New>
 </FormTemplates>
-</file>
-
-<file path=customXml/item2.xml><?xml version="1.0" encoding="utf-8"?>
-<p:properties xmlns:p="http://schemas.microsoft.com/office/2006/metadata/properties" xmlns:xsi="http://www.w3.org/2001/XMLSchema-instance" xmlns:pc="http://schemas.microsoft.com/office/infopath/2007/PartnerControls">
-  <documentManagement/>
-</p:properties>
 </file>
 
 <file path=customXml/item3.xml><?xml version="1.0" encoding="utf-8"?>
@@ -1836,26 +1914,26 @@
 </file>
 
 <file path=customXml/itemProps1.xml><?xml version="1.0" encoding="utf-8"?>
-<ds:datastoreItem xmlns:ds="http://schemas.openxmlformats.org/officeDocument/2006/customXml" ds:itemID="{B9AE0EC0-577E-43C5-8D86-6F8DDE315D35}">
+<ds:datastoreItem xmlns:ds="http://schemas.openxmlformats.org/officeDocument/2006/customXml" ds:itemID="{E453C761-47E9-4949-A116-B8DF37CCEA3F}">
   <ds:schemaRefs>
-    <ds:schemaRef ds:uri="http://schemas.microsoft.com/sharepoint/v3/contenttype/forms"/>
+    <ds:schemaRef ds:uri="http://purl.org/dc/terms/"/>
+    <ds:schemaRef ds:uri="http://purl.org/dc/elements/1.1/"/>
+    <ds:schemaRef ds:uri="http://purl.org/dc/dcmitype/"/>
+    <ds:schemaRef ds:uri="http://schemas.microsoft.com/office/2006/metadata/properties"/>
+    <ds:schemaRef ds:uri="http://www.w3.org/XML/1998/namespace"/>
+    <ds:schemaRef ds:uri="http://schemas.openxmlformats.org/package/2006/metadata/core-properties"/>
+    <ds:schemaRef ds:uri="http://schemas.microsoft.com/office/2006/documentManagement/types"/>
+    <ds:schemaRef ds:uri="http://schemas.microsoft.com/office/infopath/2007/PartnerControls"/>
+    <ds:schemaRef ds:uri="47f1a980-35b9-49a3-ab5b-abb7954c10c5"/>
+    <ds:schemaRef ds:uri="a08a7680-0b68-49e2-8450-1b02b5cc56f1"/>
   </ds:schemaRefs>
 </ds:datastoreItem>
 </file>
 
 <file path=customXml/itemProps2.xml><?xml version="1.0" encoding="utf-8"?>
-<ds:datastoreItem xmlns:ds="http://schemas.openxmlformats.org/officeDocument/2006/customXml" ds:itemID="{E453C761-47E9-4949-A116-B8DF37CCEA3F}">
+<ds:datastoreItem xmlns:ds="http://schemas.openxmlformats.org/officeDocument/2006/customXml" ds:itemID="{B9AE0EC0-577E-43C5-8D86-6F8DDE315D35}">
   <ds:schemaRefs>
-    <ds:schemaRef ds:uri="a08a7680-0b68-49e2-8450-1b02b5cc56f1"/>
-    <ds:schemaRef ds:uri="47f1a980-35b9-49a3-ab5b-abb7954c10c5"/>
-    <ds:schemaRef ds:uri="http://www.w3.org/XML/1998/namespace"/>
-    <ds:schemaRef ds:uri="http://purl.org/dc/elements/1.1/"/>
-    <ds:schemaRef ds:uri="http://schemas.microsoft.com/office/2006/documentManagement/types"/>
-    <ds:schemaRef ds:uri="http://schemas.microsoft.com/office/infopath/2007/PartnerControls"/>
-    <ds:schemaRef ds:uri="http://schemas.microsoft.com/office/2006/metadata/properties"/>
-    <ds:schemaRef ds:uri="http://schemas.openxmlformats.org/package/2006/metadata/core-properties"/>
-    <ds:schemaRef ds:uri="http://purl.org/dc/terms/"/>
-    <ds:schemaRef ds:uri="http://purl.org/dc/dcmitype/"/>
+    <ds:schemaRef ds:uri="http://schemas.microsoft.com/sharepoint/v3/contenttype/forms"/>
   </ds:schemaRefs>
 </ds:datastoreItem>
 </file>

</xml_diff>